<commit_message>
replaced datatypes "text" with "string" added result.result_type which was already in the yaml, but forgotten in doc
</commit_message>
<xml_diff>
--- a/API/0.7.0/API Std Spec DRAFT v0.7.0 - 2018-05-15.docx
+++ b/API/0.7.0/API Std Spec DRAFT v0.7.0 - 2018-05-15.docx
@@ -26,16 +26,43 @@
         <w:t>0.</w:t>
       </w:r>
       <w:r>
-        <w:t>7.0  2018</w:t>
+        <w:t>7.0</w:t>
+      </w:r>
+      <w:r>
+        <w:t>b  2018</w:t>
       </w:r>
       <w:proofErr w:type="gramEnd"/>
       <w:r>
-        <w:t>-05-15</w:t>
+        <w:t>-05-17</w:t>
       </w:r>
     </w:p>
     <w:p/>
     <w:p>
       <w:r>
+        <w:t>Changes since 0.7.0 2018-05-15</w:t>
+      </w:r>
+    </w:p>
+    <w:p>
+      <w:r>
+        <w:t>- Changed all datatypes “text” to “string”, which is just a more standard nomenclature</w:t>
+      </w:r>
+    </w:p>
+    <w:p>
+      <w:r>
+        <w:t xml:space="preserve">- Added in </w:t>
+      </w:r>
+      <w:proofErr w:type="spellStart"/>
+      <w:r>
+        <w:t>result.result_type</w:t>
+      </w:r>
+      <w:proofErr w:type="spellEnd"/>
+      <w:r>
+        <w:t>, which was already in the YAML, but was missed in this document</w:t>
+      </w:r>
+    </w:p>
+    <w:p/>
+    <w:p>
+      <w:r>
         <w:t>Goal: Facilitate comparison and co-development of the Reasoning Tools by providing a suggested common API output format. Compliance to this standard is presumably not required, but it would make comparison of results a lot easier!</w:t>
       </w:r>
     </w:p>
@@ -49,6 +76,8 @@
       <w:r>
         <w:t>- Target output format is JSON-LD</w:t>
       </w:r>
+      <w:bookmarkStart w:id="0" w:name="_GoBack"/>
+      <w:bookmarkEnd w:id="0"/>
     </w:p>
     <w:p/>
     <w:p>
@@ -100,8 +129,8 @@
       <w:pPr>
         <w:pStyle w:val="Heading1"/>
       </w:pPr>
-      <w:bookmarkStart w:id="0" w:name="_5qqoy9527ry8" w:colFirst="0" w:colLast="0"/>
-      <w:bookmarkEnd w:id="0"/>
+      <w:bookmarkStart w:id="1" w:name="_5qqoy9527ry8" w:colFirst="0" w:colLast="0"/>
+      <w:bookmarkEnd w:id="1"/>
       <w:r>
         <w:t>Specification</w:t>
       </w:r>
@@ -111,8 +140,8 @@
       <w:pPr>
         <w:pStyle w:val="Heading3"/>
       </w:pPr>
-      <w:bookmarkStart w:id="1" w:name="_h4q2ppwx6uxy" w:colFirst="0" w:colLast="0"/>
-      <w:bookmarkEnd w:id="1"/>
+      <w:bookmarkStart w:id="2" w:name="_h4q2ppwx6uxy" w:colFirst="0" w:colLast="0"/>
+      <w:bookmarkEnd w:id="2"/>
       <w:r>
         <w:t>Top level (Response)</w:t>
       </w:r>
@@ -181,7 +210,13 @@
       </w:r>
       <w:proofErr w:type="gramEnd"/>
       <w:r>
-        <w:t xml:space="preserve"> - text - Type definition of this response object.</w:t>
+        <w:t xml:space="preserve"> - </w:t>
+      </w:r>
+      <w:r>
+        <w:t xml:space="preserve">string </w:t>
+      </w:r>
+      <w:r>
+        <w:t xml:space="preserve"> - Type definition of this response object.</w:t>
       </w:r>
     </w:p>
     <w:p>
@@ -201,7 +236,13 @@
       </w:r>
       <w:proofErr w:type="spellEnd"/>
       <w:r>
-        <w:t xml:space="preserve"> - text - The API standard will likely evolve over time. This encodes the schema version used in this response.</w:t>
+        <w:t xml:space="preserve"> - </w:t>
+      </w:r>
+      <w:r>
+        <w:t>string</w:t>
+      </w:r>
+      <w:r>
+        <w:t xml:space="preserve"> - The API standard will likely evolve over time. This encodes the schema version used in this response.</w:t>
       </w:r>
     </w:p>
     <w:p>
@@ -221,7 +262,13 @@
       </w:r>
       <w:proofErr w:type="spellEnd"/>
       <w:r>
-        <w:t xml:space="preserve"> - text - The version string of the reasoning tool that provided this response.</w:t>
+        <w:t xml:space="preserve"> - </w:t>
+      </w:r>
+      <w:r>
+        <w:t>string</w:t>
+      </w:r>
+      <w:r>
+        <w:t xml:space="preserve"> - The version string of the reasoning tool that provided this response.</w:t>
       </w:r>
     </w:p>
     <w:p>
@@ -279,7 +326,13 @@
       </w:r>
       <w:proofErr w:type="spellEnd"/>
       <w:r>
-        <w:t xml:space="preserve"> - text - The exact string that the original user provided to the reasoning tool</w:t>
+        <w:t xml:space="preserve"> - </w:t>
+      </w:r>
+      <w:r>
+        <w:t>string</w:t>
+      </w:r>
+      <w:r>
+        <w:t xml:space="preserve"> - The exact string that the original user provided to the reasoning tool</w:t>
       </w:r>
     </w:p>
     <w:p>
@@ -299,7 +352,13 @@
       </w:r>
       <w:proofErr w:type="spellEnd"/>
       <w:r>
-        <w:t xml:space="preserve"> - text - A restatement of the question that the reasoning tool understood and is answering with this response. This may not match the intent of the </w:t>
+        <w:t xml:space="preserve"> - </w:t>
+      </w:r>
+      <w:r>
+        <w:t>string</w:t>
+      </w:r>
+      <w:r>
+        <w:t xml:space="preserve"> - A restatement of the question that the reasoning tool understood and is answering with this response. This may not match the intent of the </w:t>
       </w:r>
       <w:proofErr w:type="spellStart"/>
       <w:r>
@@ -341,7 +400,11 @@
       </w:r>
       <w:proofErr w:type="spellEnd"/>
       <w:r>
-        <w:t xml:space="preserve"> may not work from an English text question, but may begin with a series of notes or node types. This section is intended to encode such a beginning. It is still not completely specified. There is some initial work on this in the </w:t>
+        <w:t xml:space="preserve"> may not work from an English text question, but may begin with a series of notes or node types. This section is intended to encode </w:t>
+      </w:r>
+      <w:r>
+        <w:lastRenderedPageBreak/>
+        <w:t xml:space="preserve">such a beginning. It is still not completely specified. There is some initial work on this in the </w:t>
       </w:r>
       <w:proofErr w:type="spellStart"/>
       <w:r>
@@ -393,20 +456,19 @@
         <w:t xml:space="preserve"> </w:t>
       </w:r>
       <w:r>
-        <w:t xml:space="preserve">- text - A terse code indicating success or error message for the query overall. OK is normal completion. </w:t>
+        <w:t xml:space="preserve">- </w:t>
+      </w:r>
+      <w:r>
+        <w:t>string</w:t>
+      </w:r>
+      <w:r>
+        <w:t xml:space="preserve"> - A terse code indicating success or error message for the query overall. OK is normal completion. </w:t>
       </w:r>
       <w:r>
         <w:rPr>
           <w:highlight w:val="yellow"/>
         </w:rPr>
-        <w:t xml:space="preserve">Available error codes are not yet defined. These </w:t>
-      </w:r>
-      <w:r>
-        <w:rPr>
-          <w:highlight w:val="yellow"/>
-        </w:rPr>
-        <w:lastRenderedPageBreak/>
-        <w:t>probably should be mapped to HTTP error codes in the YAML or entirely replaced by YAML-defined error codes.</w:t>
+        <w:t>Available error codes are not yet defined. These probably should be mapped to HTTP error codes in the YAML or entirely replaced by YAML-defined error codes.</w:t>
       </w:r>
     </w:p>
     <w:p>
@@ -432,7 +494,13 @@
         <w:t xml:space="preserve"> </w:t>
       </w:r>
       <w:r>
-        <w:t>- text - A detailed message from the Reasoning Tool to the user about degree of success of answering the query. If there are no results returned, then this message should detail why there are no results. If there are results returned, the Reasoning Tool may still provide some commentary to the user about how act of addressing the query result went. This is NOT intended to describe and answer/result, but rather just for the Reasoning Tool to provide information external to any specific result to the user.</w:t>
+        <w:t xml:space="preserve">- </w:t>
+      </w:r>
+      <w:r>
+        <w:t>string</w:t>
+      </w:r>
+      <w:r>
+        <w:t xml:space="preserve"> - A detailed message from the Reasoning Tool to the user about degree of success of answering the query. If there are no results returned, then this message should detail why there are no results. If there are results returned, the Reasoning Tool may still provide some commentary to the user about how act of addressing the query result went. This is NOT intended to describe and answer/result, but rather just for the Reasoning Tool to provide information external to any specific result to the user.</w:t>
       </w:r>
     </w:p>
     <w:p>
@@ -460,8 +528,8 @@
       <w:pPr>
         <w:pStyle w:val="Heading3"/>
       </w:pPr>
-      <w:bookmarkStart w:id="2" w:name="_ckhj7wv5zbf4" w:colFirst="0" w:colLast="0"/>
-      <w:bookmarkEnd w:id="2"/>
+      <w:bookmarkStart w:id="3" w:name="_ckhj7wv5zbf4" w:colFirst="0" w:colLast="0"/>
+      <w:bookmarkEnd w:id="3"/>
       <w:proofErr w:type="gramStart"/>
       <w:r>
         <w:t>result</w:t>
@@ -522,7 +590,13 @@
         <w:t xml:space="preserve"> </w:t>
       </w:r>
       <w:r>
-        <w:t>- text - A free text field describing this result (answer to the query).</w:t>
+        <w:t xml:space="preserve">- </w:t>
+      </w:r>
+      <w:r>
+        <w:t>string</w:t>
+      </w:r>
+      <w:r>
+        <w:t xml:space="preserve"> - A free text field describing this result (answer to the query).</w:t>
       </w:r>
     </w:p>
     <w:p>
@@ -564,6 +638,69 @@
         <w:rPr>
           <w:b/>
         </w:rPr>
+        <w:t>result_type</w:t>
+      </w:r>
+      <w:proofErr w:type="spellEnd"/>
+      <w:r>
+        <w:t xml:space="preserve"> </w:t>
+      </w:r>
+      <w:r>
+        <w:t>-</w:t>
+      </w:r>
+      <w:r>
+        <w:t xml:space="preserve"> string -</w:t>
+      </w:r>
+      <w:r>
+        <w:t xml:space="preserve"> The type of result being described. The default </w:t>
+      </w:r>
+      <w:proofErr w:type="spellStart"/>
+      <w:r>
+        <w:t>result_type</w:t>
+      </w:r>
+      <w:proofErr w:type="spellEnd"/>
+      <w:r>
+        <w:t xml:space="preserve"> is assumed to be “</w:t>
+      </w:r>
+      <w:r>
+        <w:t>individual query answer</w:t>
+      </w:r>
+      <w:r>
+        <w:t xml:space="preserve">”. But alternative </w:t>
+      </w:r>
+      <w:proofErr w:type="spellStart"/>
+      <w:r>
+        <w:t>result_types</w:t>
+      </w:r>
+      <w:proofErr w:type="spellEnd"/>
+      <w:r>
+        <w:t xml:space="preserve"> are “</w:t>
+      </w:r>
+      <w:r>
+        <w:t>neighborhood graph</w:t>
+      </w:r>
+      <w:r>
+        <w:t xml:space="preserve">” (not an answer to the query per se, but a larger graph of the general neighborhood in the knowledge graph for further study), or “type </w:t>
+      </w:r>
+      <w:r>
+        <w:t>summary graph</w:t>
+      </w:r>
+      <w:r>
+        <w:t>” (a summary of just the node types and edge types that are involved in the various results).</w:t>
+      </w:r>
+    </w:p>
+    <w:p>
+      <w:pPr>
+        <w:numPr>
+          <w:ilvl w:val="0"/>
+          <w:numId w:val="1"/>
+        </w:numPr>
+        <w:contextualSpacing/>
+      </w:pPr>
+      <w:proofErr w:type="spellStart"/>
+      <w:r>
+        <w:rPr>
+          <w:b/>
+        </w:rPr>
         <w:t>result_graph</w:t>
       </w:r>
       <w:proofErr w:type="spellEnd"/>
@@ -582,8 +719,8 @@
       <w:pPr>
         <w:pStyle w:val="Heading3"/>
       </w:pPr>
-      <w:bookmarkStart w:id="3" w:name="_9bbllo9sowoi" w:colFirst="0" w:colLast="0"/>
-      <w:bookmarkEnd w:id="3"/>
+      <w:bookmarkStart w:id="4" w:name="_9bbllo9sowoi" w:colFirst="0" w:colLast="0"/>
+      <w:bookmarkEnd w:id="4"/>
       <w:proofErr w:type="spellStart"/>
       <w:r>
         <w:t>result_graph</w:t>
@@ -638,8 +775,8 @@
       <w:pPr>
         <w:pStyle w:val="Heading3"/>
       </w:pPr>
-      <w:bookmarkStart w:id="4" w:name="_sbzkaecn0yta" w:colFirst="0" w:colLast="0"/>
-      <w:bookmarkEnd w:id="4"/>
+      <w:bookmarkStart w:id="5" w:name="_sbzkaecn0yta" w:colFirst="0" w:colLast="0"/>
+      <w:bookmarkEnd w:id="5"/>
       <w:proofErr w:type="gramStart"/>
       <w:r>
         <w:t>node</w:t>
@@ -672,7 +809,13 @@
         <w:t>id</w:t>
       </w:r>
       <w:r>
-        <w:t xml:space="preserve"> - text - CURIE corresponding to the </w:t>
+        <w:t xml:space="preserve"> - </w:t>
+      </w:r>
+      <w:r>
+        <w:t>string</w:t>
+      </w:r>
+      <w:r>
+        <w:t xml:space="preserve"> - CURIE corresponding to the </w:t>
       </w:r>
       <w:proofErr w:type="spellStart"/>
       <w:r>
@@ -701,7 +844,13 @@
         <w:t xml:space="preserve"> </w:t>
       </w:r>
       <w:r>
-        <w:t xml:space="preserve">- text - </w:t>
+        <w:t xml:space="preserve">- </w:t>
+      </w:r>
+      <w:r>
+        <w:t>string</w:t>
+      </w:r>
+      <w:r>
+        <w:t xml:space="preserve"> - </w:t>
       </w:r>
       <w:proofErr w:type="spellStart"/>
       <w:r>
@@ -730,7 +879,13 @@
         <w:t xml:space="preserve">name </w:t>
       </w:r>
       <w:r>
-        <w:t xml:space="preserve">- text - </w:t>
+        <w:t xml:space="preserve">- </w:t>
+      </w:r>
+      <w:r>
+        <w:t>string</w:t>
+      </w:r>
+      <w:r>
+        <w:t xml:space="preserve"> - </w:t>
       </w:r>
       <w:proofErr w:type="spellStart"/>
       <w:r>
@@ -784,6 +939,7 @@
         <w:rPr>
           <w:b/>
         </w:rPr>
+        <w:lastRenderedPageBreak/>
         <w:t xml:space="preserve">description </w:t>
       </w:r>
       <w:r>
@@ -818,7 +974,13 @@
         <w:t xml:space="preserve"> </w:t>
       </w:r>
       <w:r>
-        <w:t xml:space="preserve">- text - Equivalent symbol for this </w:t>
+        <w:t xml:space="preserve">- </w:t>
+      </w:r>
+      <w:r>
+        <w:t>string</w:t>
+      </w:r>
+      <w:r>
+        <w:t xml:space="preserve"> - Equivalent symbol for this </w:t>
       </w:r>
       <w:proofErr w:type="spellStart"/>
       <w:r>
@@ -885,8 +1047,8 @@
       <w:pPr>
         <w:pStyle w:val="Heading3"/>
       </w:pPr>
-      <w:bookmarkStart w:id="5" w:name="_b784732stt6j" w:colFirst="0" w:colLast="0"/>
-      <w:bookmarkEnd w:id="5"/>
+      <w:bookmarkStart w:id="6" w:name="_b784732stt6j" w:colFirst="0" w:colLast="0"/>
+      <w:bookmarkEnd w:id="6"/>
       <w:proofErr w:type="spellStart"/>
       <w:r>
         <w:t>node_</w:t>
@@ -925,7 +1087,13 @@
         <w:t>type</w:t>
       </w:r>
       <w:r>
-        <w:t xml:space="preserve"> - text - controlled type of the property</w:t>
+        <w:t xml:space="preserve"> - </w:t>
+      </w:r>
+      <w:r>
+        <w:t>string</w:t>
+      </w:r>
+      <w:r>
+        <w:t xml:space="preserve"> - controlled type of the property</w:t>
       </w:r>
     </w:p>
     <w:p>
@@ -943,7 +1111,13 @@
         <w:t xml:space="preserve">name </w:t>
       </w:r>
       <w:r>
-        <w:t>- text - name of the node property</w:t>
+        <w:t xml:space="preserve">- </w:t>
+      </w:r>
+      <w:r>
+        <w:t>string</w:t>
+      </w:r>
+      <w:r>
+        <w:t xml:space="preserve"> - name of the node property</w:t>
       </w:r>
     </w:p>
     <w:p>
@@ -1007,8 +1181,8 @@
       <w:pPr>
         <w:pStyle w:val="Heading3"/>
       </w:pPr>
-      <w:bookmarkStart w:id="6" w:name="_u6a939mcvwmo" w:colFirst="0" w:colLast="0"/>
-      <w:bookmarkEnd w:id="6"/>
+      <w:bookmarkStart w:id="7" w:name="_u6a939mcvwmo" w:colFirst="0" w:colLast="0"/>
+      <w:bookmarkEnd w:id="7"/>
       <w:proofErr w:type="gramStart"/>
       <w:r>
         <w:t>edge</w:t>
@@ -1041,7 +1215,13 @@
         <w:t>type</w:t>
       </w:r>
       <w:r>
-        <w:t xml:space="preserve"> - text - controlled edge type / predicate from the KG standard</w:t>
+        <w:t xml:space="preserve"> - </w:t>
+      </w:r>
+      <w:r>
+        <w:t>string</w:t>
+      </w:r>
+      <w:r>
+        <w:t xml:space="preserve"> - controlled edge type / predicate from the KG standard</w:t>
       </w:r>
     </w:p>
     <w:p>
@@ -1067,7 +1247,13 @@
         <w:t xml:space="preserve"> </w:t>
       </w:r>
       <w:r>
-        <w:t>- text - id of the subject node</w:t>
+        <w:t xml:space="preserve">- </w:t>
+      </w:r>
+      <w:r>
+        <w:t>string</w:t>
+      </w:r>
+      <w:r>
+        <w:t xml:space="preserve"> - id of the subject node</w:t>
       </w:r>
     </w:p>
     <w:p>
@@ -1093,7 +1279,13 @@
         <w:t xml:space="preserve"> </w:t>
       </w:r>
       <w:r>
-        <w:t>- text - id of the object node</w:t>
+        <w:t xml:space="preserve">- </w:t>
+      </w:r>
+      <w:r>
+        <w:t>string</w:t>
+      </w:r>
+      <w:r>
+        <w:t xml:space="preserve"> - id of the object node</w:t>
       </w:r>
     </w:p>
     <w:p>
@@ -1119,7 +1311,13 @@
         <w:t xml:space="preserve"> </w:t>
       </w:r>
       <w:r>
-        <w:t xml:space="preserve">- text - </w:t>
+        <w:t xml:space="preserve">- </w:t>
+      </w:r>
+      <w:r>
+        <w:t>string</w:t>
+      </w:r>
+      <w:r>
+        <w:t xml:space="preserve"> - </w:t>
       </w:r>
       <w:r>
         <w:t>Name</w:t>
@@ -1166,7 +1364,13 @@
         <w:t xml:space="preserve"> </w:t>
       </w:r>
       <w:r>
-        <w:t xml:space="preserve">- text - </w:t>
+        <w:t xml:space="preserve">- </w:t>
+      </w:r>
+      <w:r>
+        <w:t>string</w:t>
+      </w:r>
+      <w:r>
+        <w:t xml:space="preserve"> - </w:t>
       </w:r>
       <w:r>
         <w:t>Name</w:t>
@@ -1258,8 +1462,8 @@
       <w:pPr>
         <w:pStyle w:val="Heading3"/>
       </w:pPr>
-      <w:bookmarkStart w:id="7" w:name="_14w90be2cb7c" w:colFirst="0" w:colLast="0"/>
-      <w:bookmarkEnd w:id="7"/>
+      <w:bookmarkStart w:id="8" w:name="_14w90be2cb7c" w:colFirst="0" w:colLast="0"/>
+      <w:bookmarkEnd w:id="8"/>
       <w:proofErr w:type="spellStart"/>
       <w:r>
         <w:t>edge_</w:t>
@@ -1298,7 +1502,13 @@
         <w:t>type</w:t>
       </w:r>
       <w:r>
-        <w:t xml:space="preserve"> - text - controlled type of the property</w:t>
+        <w:t xml:space="preserve"> - </w:t>
+      </w:r>
+      <w:r>
+        <w:t>string</w:t>
+      </w:r>
+      <w:r>
+        <w:t xml:space="preserve"> - controlled type of the property</w:t>
       </w:r>
     </w:p>
     <w:p>
@@ -1316,7 +1526,13 @@
         <w:t xml:space="preserve">name </w:t>
       </w:r>
       <w:r>
-        <w:t>- text - name of the edge property</w:t>
+        <w:t xml:space="preserve">- </w:t>
+      </w:r>
+      <w:r>
+        <w:t>string</w:t>
+      </w:r>
+      <w:r>
+        <w:t xml:space="preserve"> - name of the edge property</w:t>
       </w:r>
     </w:p>
     <w:p>
@@ -1374,16 +1590,16 @@
     </w:p>
     <w:p/>
     <w:p>
-      <w:bookmarkStart w:id="8" w:name="_8sfwtw4xvz7t" w:colFirst="0" w:colLast="0"/>
-      <w:bookmarkEnd w:id="8"/>
+      <w:bookmarkStart w:id="9" w:name="_8sfwtw4xvz7t" w:colFirst="0" w:colLast="0"/>
+      <w:bookmarkEnd w:id="9"/>
     </w:p>
     <w:p/>
     <w:p>
       <w:pPr>
         <w:pStyle w:val="Heading1"/>
       </w:pPr>
-      <w:bookmarkStart w:id="9" w:name="_fu9ls51itnj8" w:colFirst="0" w:colLast="0"/>
-      <w:bookmarkEnd w:id="9"/>
+      <w:bookmarkStart w:id="10" w:name="_fu9ls51itnj8" w:colFirst="0" w:colLast="0"/>
+      <w:bookmarkEnd w:id="10"/>
       <w:r>
         <w:t>Example 1</w:t>
       </w:r>
@@ -1420,6 +1636,7 @@
           <w:sz w:val="16"/>
           <w:szCs w:val="16"/>
         </w:rPr>
+        <w:lastRenderedPageBreak/>
         <w:t>"@context": "</w:t>
       </w:r>
       <w:r>
@@ -1701,8 +1918,6 @@
         </w:rPr>
         <w:t xml:space="preserve"> 12:04:45",</w:t>
       </w:r>
-      <w:bookmarkStart w:id="10" w:name="_GoBack"/>
-      <w:bookmarkEnd w:id="10"/>
     </w:p>
     <w:p>
       <w:pPr>
@@ -2135,7 +2350,6 @@
           <w:sz w:val="16"/>
           <w:szCs w:val="16"/>
         </w:rPr>
-        <w:lastRenderedPageBreak/>
         <w:t xml:space="preserve">    "</w:t>
       </w:r>
       <w:proofErr w:type="gramStart"/>
@@ -4949,6 +5163,17 @@
       <w:u w:val="single"/>
     </w:rPr>
   </w:style>
+  <w:style w:type="paragraph" w:styleId="ListParagraph">
+    <w:name w:val="List Paragraph"/>
+    <w:basedOn w:val="Normal"/>
+    <w:uiPriority w:val="34"/>
+    <w:qFormat/>
+    <w:rsid w:val="00341597"/>
+    <w:pPr>
+      <w:ind w:left="720"/>
+      <w:contextualSpacing/>
+    </w:pPr>
+  </w:style>
 </w:styles>
 </file>
 

</xml_diff>